<commit_message>
Se modifica desafio 16 y se agrega desafio 17.
</commit_message>
<xml_diff>
--- a/desafio16/datos.docx
+++ b/desafio16/datos.docx
@@ -3,6 +3,215 @@
 <w:document xmlns:wpc="http://schemas.microsoft.com/office/word/2010/wordprocessingCanvas" xmlns:cx="http://schemas.microsoft.com/office/drawing/2014/chartex" xmlns:mc="http://schemas.openxmlformats.org/markup-compatibility/2006" xmlns:o="urn:schemas-microsoft-com:office:office" xmlns:r="http://schemas.openxmlformats.org/officeDocument/2006/relationships" xmlns:m="http://schemas.openxmlformats.org/officeDocument/2006/math" xmlns:v="urn:schemas-microsoft-com:vml" xmlns:wp14="http://schemas.microsoft.com/office/word/2010/wordprocessingDrawing" xmlns:wp="http://schemas.openxmlformats.org/drawingml/2006/wordprocessingDrawing" xmlns:w10="urn:schemas-microsoft-com:office:word" xmlns:w="http://schemas.openxmlformats.org/wordprocessingml/2006/main" xmlns:w14="http://schemas.microsoft.com/office/word/2010/wordml" xmlns:w15="http://schemas.microsoft.com/office/word/2012/wordml" xmlns:w16se="http://schemas.microsoft.com/office/word/2015/wordml/symex" xmlns:wpg="http://schemas.microsoft.com/office/word/2010/wordprocessingGroup" xmlns:wpi="http://schemas.microsoft.com/office/word/2010/wordprocessingInk" xmlns:wne="http://schemas.microsoft.com/office/word/2006/wordml" xmlns:wps="http://schemas.microsoft.com/office/word/2010/wordprocessingShape" mc:Ignorable="w14 w15 w16se wp14">
   <w:body>
     <w:p>
+      <w:pPr>
+        <w:jc w:val="center"/>
+        <w:rPr>
+          <w:sz w:val="40"/>
+          <w:szCs w:val="40"/>
+          <w:lang w:val="es-AR"/>
+        </w:rPr>
+      </w:pPr>
+      <w:r>
+        <w:rPr>
+          <w:sz w:val="40"/>
+          <w:szCs w:val="40"/>
+          <w:lang w:val="es-AR"/>
+        </w:rPr>
+        <w:t>COMPRESION</w:t>
+      </w:r>
+      <w:bookmarkStart w:id="0" w:name="_GoBack"/>
+      <w:bookmarkEnd w:id="0"/>
+    </w:p>
+    <w:p>
+      <w:pPr>
+        <w:rPr>
+          <w:sz w:val="40"/>
+          <w:szCs w:val="40"/>
+          <w:lang w:val="es-AR"/>
+        </w:rPr>
+      </w:pPr>
+      <w:r>
+        <w:rPr>
+          <w:sz w:val="40"/>
+          <w:szCs w:val="40"/>
+          <w:lang w:val="es-AR"/>
+        </w:rPr>
+        <w:t xml:space="preserve">Se testean los </w:t>
+      </w:r>
+      <w:r>
+        <w:rPr>
+          <w:sz w:val="40"/>
+          <w:szCs w:val="40"/>
+          <w:lang w:val="es-AR"/>
+        </w:rPr>
+        <w:t>bytes</w:t>
+      </w:r>
+      <w:r>
+        <w:rPr>
+          <w:sz w:val="40"/>
+          <w:szCs w:val="40"/>
+          <w:lang w:val="es-AR"/>
+        </w:rPr>
+        <w:t xml:space="preserve"> que llegan con y sin </w:t>
+      </w:r>
+      <w:proofErr w:type="spellStart"/>
+      <w:r>
+        <w:rPr>
+          <w:sz w:val="40"/>
+          <w:szCs w:val="40"/>
+          <w:lang w:val="es-AR"/>
+        </w:rPr>
+        <w:t>compression</w:t>
+      </w:r>
+      <w:proofErr w:type="spellEnd"/>
+      <w:r>
+        <w:rPr>
+          <w:sz w:val="40"/>
+          <w:szCs w:val="40"/>
+          <w:lang w:val="es-AR"/>
+        </w:rPr>
+        <w:t xml:space="preserve">. </w:t>
+      </w:r>
+      <w:r>
+        <w:rPr>
+          <w:sz w:val="40"/>
+          <w:szCs w:val="40"/>
+          <w:lang w:val="es-AR"/>
+        </w:rPr>
+        <w:t>Para esto, se utiliza el siguiente código:</w:t>
+      </w:r>
+    </w:p>
+    <w:p>
+      <w:pPr>
+        <w:rPr>
+          <w:sz w:val="40"/>
+          <w:szCs w:val="40"/>
+          <w:lang w:val="es-AR"/>
+        </w:rPr>
+      </w:pPr>
+      <w:r>
+        <w:rPr>
+          <w:noProof/>
+          <w:sz w:val="40"/>
+          <w:szCs w:val="40"/>
+        </w:rPr>
+        <w:drawing>
+          <wp:inline distT="0" distB="0" distL="0" distR="0">
+            <wp:extent cx="6858000" cy="1033305"/>
+            <wp:effectExtent l="0" t="0" r="0" b="0"/>
+            <wp:docPr id="7" name="Imagen 7" descr="C:\Users\Yasshio\Pictures\info-codigo.png"/>
+            <wp:cNvGraphicFramePr>
+              <a:graphicFrameLocks xmlns:a="http://schemas.openxmlformats.org/drawingml/2006/main" noChangeAspect="1"/>
+            </wp:cNvGraphicFramePr>
+            <a:graphic xmlns:a="http://schemas.openxmlformats.org/drawingml/2006/main">
+              <a:graphicData uri="http://schemas.openxmlformats.org/drawingml/2006/picture">
+                <pic:pic xmlns:pic="http://schemas.openxmlformats.org/drawingml/2006/picture">
+                  <pic:nvPicPr>
+                    <pic:cNvPr id="0" name="Picture 32" descr="C:\Users\Yasshio\Pictures\info-codigo.png"/>
+                    <pic:cNvPicPr>
+                      <a:picLocks noChangeAspect="1" noChangeArrowheads="1"/>
+                    </pic:cNvPicPr>
+                  </pic:nvPicPr>
+                  <pic:blipFill>
+                    <a:blip r:embed="rId4">
+                      <a:extLst>
+                        <a:ext uri="{28A0092B-C50C-407E-A947-70E740481C1C}">
+                          <a14:useLocalDpi xmlns:a14="http://schemas.microsoft.com/office/drawing/2010/main" val="0"/>
+                        </a:ext>
+                      </a:extLst>
+                    </a:blip>
+                    <a:srcRect/>
+                    <a:stretch>
+                      <a:fillRect/>
+                    </a:stretch>
+                  </pic:blipFill>
+                  <pic:spPr bwMode="auto">
+                    <a:xfrm>
+                      <a:off x="0" y="0"/>
+                      <a:ext cx="6858000" cy="1033305"/>
+                    </a:xfrm>
+                    <a:prstGeom prst="rect">
+                      <a:avLst/>
+                    </a:prstGeom>
+                    <a:noFill/>
+                    <a:ln>
+                      <a:noFill/>
+                    </a:ln>
+                  </pic:spPr>
+                </pic:pic>
+              </a:graphicData>
+            </a:graphic>
+          </wp:inline>
+        </w:drawing>
+      </w:r>
+    </w:p>
+    <w:p>
+      <w:pPr>
+        <w:rPr>
+          <w:sz w:val="40"/>
+          <w:szCs w:val="40"/>
+          <w:lang w:val="es-AR"/>
+        </w:rPr>
+      </w:pPr>
+      <w:r>
+        <w:rPr>
+          <w:sz w:val="40"/>
+          <w:szCs w:val="40"/>
+          <w:lang w:val="es-AR"/>
+        </w:rPr>
+        <w:t>Que da los siguientes resultados.</w:t>
+      </w:r>
+    </w:p>
+    <w:p>
+      <w:pPr>
+        <w:rPr>
+          <w:lang w:val="es-AR"/>
+        </w:rPr>
+      </w:pPr>
+      <w:r>
+        <w:rPr>
+          <w:sz w:val="40"/>
+          <w:szCs w:val="40"/>
+          <w:lang w:val="es-AR"/>
+        </w:rPr>
+        <w:t>/</w:t>
+      </w:r>
+      <w:proofErr w:type="spellStart"/>
+      <w:r>
+        <w:rPr>
+          <w:sz w:val="40"/>
+          <w:szCs w:val="40"/>
+          <w:lang w:val="es-AR"/>
+        </w:rPr>
+        <w:t>info</w:t>
+      </w:r>
+      <w:proofErr w:type="spellEnd"/>
+      <w:r>
+        <w:rPr>
+          <w:sz w:val="40"/>
+          <w:szCs w:val="40"/>
+          <w:lang w:val="es-AR"/>
+        </w:rPr>
+        <w:t xml:space="preserve">, para mostrar la página sin </w:t>
+      </w:r>
+      <w:proofErr w:type="spellStart"/>
+      <w:r>
+        <w:rPr>
+          <w:sz w:val="40"/>
+          <w:szCs w:val="40"/>
+          <w:lang w:val="es-AR"/>
+        </w:rPr>
+        <w:t>compression</w:t>
+      </w:r>
+      <w:proofErr w:type="spellEnd"/>
+      <w:r>
+        <w:rPr>
+          <w:sz w:val="40"/>
+          <w:szCs w:val="40"/>
+          <w:lang w:val="es-AR"/>
+        </w:rPr>
+        <w:t>.</w:t>
+      </w:r>
       <w:r>
         <w:pict>
           <v:shapetype id="_x0000_t75" coordsize="21600,21600" o:spt="75" o:preferrelative="t" path="m@4@5l@4@11@9@11@9@5xe" filled="f" stroked="f">
@@ -24,32 +233,466 @@
             <v:path o:extrusionok="f" gradientshapeok="t" o:connecttype="rect"/>
             <o:lock v:ext="edit" aspectratio="t"/>
           </v:shapetype>
-          <v:shape id="_x0000_i1026" type="#_x0000_t75" style="width:441pt;height:224.25pt">
-            <v:imagedata r:id="rId4" o:title="Captura de pantalla 2022-07-02 210127"/>
+          <v:shape id="_x0000_i1034" type="#_x0000_t75" style="width:442.05pt;height:240.3pt">
+            <v:imagedata r:id="rId5" o:title="info-sin-gzip"/>
           </v:shape>
         </w:pict>
       </w:r>
-      <w:bookmarkStart w:id="0" w:name="_GoBack"/>
-      <w:bookmarkEnd w:id="0"/>
+    </w:p>
+    <w:p>
+      <w:pPr>
+        <w:rPr>
+          <w:lang w:val="es-AR"/>
+        </w:rPr>
+      </w:pPr>
+      <w:r>
+        <w:rPr>
+          <w:sz w:val="40"/>
+          <w:szCs w:val="40"/>
+          <w:lang w:val="es-AR"/>
+        </w:rPr>
+        <w:t>/</w:t>
+      </w:r>
+      <w:proofErr w:type="spellStart"/>
+      <w:r>
+        <w:rPr>
+          <w:sz w:val="40"/>
+          <w:szCs w:val="40"/>
+          <w:lang w:val="es-AR"/>
+        </w:rPr>
+        <w:t>gzip</w:t>
+      </w:r>
+      <w:proofErr w:type="spellEnd"/>
+      <w:r>
+        <w:rPr>
+          <w:sz w:val="40"/>
+          <w:szCs w:val="40"/>
+          <w:lang w:val="es-AR"/>
+        </w:rPr>
+        <w:t xml:space="preserve">, para mostrar la página con </w:t>
+      </w:r>
+      <w:proofErr w:type="spellStart"/>
+      <w:r>
+        <w:rPr>
+          <w:sz w:val="40"/>
+          <w:szCs w:val="40"/>
+          <w:lang w:val="es-AR"/>
+        </w:rPr>
+        <w:t>compression</w:t>
+      </w:r>
+      <w:proofErr w:type="spellEnd"/>
+      <w:r>
+        <w:rPr>
+          <w:sz w:val="40"/>
+          <w:szCs w:val="40"/>
+          <w:lang w:val="es-AR"/>
+        </w:rPr>
+        <w:t>.</w:t>
+      </w:r>
+    </w:p>
+    <w:p>
+      <w:pPr>
+        <w:rPr>
+          <w:sz w:val="40"/>
+          <w:szCs w:val="40"/>
+          <w:lang w:val="es-AR"/>
+        </w:rPr>
+      </w:pPr>
+      <w:r>
+        <w:rPr>
+          <w:noProof/>
+          <w:sz w:val="40"/>
+          <w:szCs w:val="40"/>
+        </w:rPr>
+        <w:drawing>
+          <wp:inline distT="0" distB="0" distL="0" distR="0">
+            <wp:extent cx="5612130" cy="3063355"/>
+            <wp:effectExtent l="0" t="0" r="7620" b="3810"/>
+            <wp:docPr id="1" name="Imagen 1" descr="C:\Users\Yasshio\Pictures\info-con-gzip.png"/>
+            <wp:cNvGraphicFramePr>
+              <a:graphicFrameLocks xmlns:a="http://schemas.openxmlformats.org/drawingml/2006/main" noChangeAspect="1"/>
+            </wp:cNvGraphicFramePr>
+            <a:graphic xmlns:a="http://schemas.openxmlformats.org/drawingml/2006/main">
+              <a:graphicData uri="http://schemas.openxmlformats.org/drawingml/2006/picture">
+                <pic:pic xmlns:pic="http://schemas.openxmlformats.org/drawingml/2006/picture">
+                  <pic:nvPicPr>
+                    <pic:cNvPr id="0" name="Picture 11" descr="C:\Users\Yasshio\Pictures\info-con-gzip.png"/>
+                    <pic:cNvPicPr>
+                      <a:picLocks noChangeAspect="1" noChangeArrowheads="1"/>
+                    </pic:cNvPicPr>
+                  </pic:nvPicPr>
+                  <pic:blipFill>
+                    <a:blip r:embed="rId6">
+                      <a:extLst>
+                        <a:ext uri="{28A0092B-C50C-407E-A947-70E740481C1C}">
+                          <a14:useLocalDpi xmlns:a14="http://schemas.microsoft.com/office/drawing/2010/main" val="0"/>
+                        </a:ext>
+                      </a:extLst>
+                    </a:blip>
+                    <a:srcRect/>
+                    <a:stretch>
+                      <a:fillRect/>
+                    </a:stretch>
+                  </pic:blipFill>
+                  <pic:spPr bwMode="auto">
+                    <a:xfrm>
+                      <a:off x="0" y="0"/>
+                      <a:ext cx="5612130" cy="3063355"/>
+                    </a:xfrm>
+                    <a:prstGeom prst="rect">
+                      <a:avLst/>
+                    </a:prstGeom>
+                    <a:noFill/>
+                    <a:ln>
+                      <a:noFill/>
+                    </a:ln>
+                  </pic:spPr>
+                </pic:pic>
+              </a:graphicData>
+            </a:graphic>
+          </wp:inline>
+        </w:drawing>
+      </w:r>
+    </w:p>
+    <w:p>
+      <w:pPr>
+        <w:rPr>
+          <w:sz w:val="40"/>
+          <w:szCs w:val="40"/>
+          <w:lang w:val="es-AR"/>
+        </w:rPr>
+      </w:pPr>
+      <w:proofErr w:type="spellStart"/>
+      <w:r>
+        <w:rPr>
+          <w:sz w:val="40"/>
+          <w:szCs w:val="40"/>
+          <w:lang w:val="es-AR"/>
+        </w:rPr>
+        <w:lastRenderedPageBreak/>
+        <w:t>Aca</w:t>
+      </w:r>
+      <w:proofErr w:type="spellEnd"/>
+      <w:r>
+        <w:rPr>
+          <w:sz w:val="40"/>
+          <w:szCs w:val="40"/>
+          <w:lang w:val="es-AR"/>
+        </w:rPr>
+        <w:t xml:space="preserve"> se utiliza el benchmark.js para emular conexiones.</w:t>
+      </w:r>
+      <w:r>
+        <w:rPr>
+          <w:noProof/>
+          <w:sz w:val="40"/>
+          <w:szCs w:val="40"/>
+        </w:rPr>
+        <w:drawing>
+          <wp:inline distT="0" distB="0" distL="0" distR="0">
+            <wp:extent cx="4923155" cy="4784725"/>
+            <wp:effectExtent l="0" t="0" r="0" b="0"/>
+            <wp:docPr id="6" name="Imagen 6" descr="C:\Users\Yasshio\Pictures\Captura de pantalla 2022-08-08 233430.png"/>
+            <wp:cNvGraphicFramePr>
+              <a:graphicFrameLocks xmlns:a="http://schemas.openxmlformats.org/drawingml/2006/main" noChangeAspect="1"/>
+            </wp:cNvGraphicFramePr>
+            <a:graphic xmlns:a="http://schemas.openxmlformats.org/drawingml/2006/main">
+              <a:graphicData uri="http://schemas.openxmlformats.org/drawingml/2006/picture">
+                <pic:pic xmlns:pic="http://schemas.openxmlformats.org/drawingml/2006/picture">
+                  <pic:nvPicPr>
+                    <pic:cNvPr id="0" name="Picture 31" descr="C:\Users\Yasshio\Pictures\Captura de pantalla 2022-08-08 233430.png"/>
+                    <pic:cNvPicPr>
+                      <a:picLocks noChangeAspect="1" noChangeArrowheads="1"/>
+                    </pic:cNvPicPr>
+                  </pic:nvPicPr>
+                  <pic:blipFill>
+                    <a:blip r:embed="rId7">
+                      <a:extLst>
+                        <a:ext uri="{28A0092B-C50C-407E-A947-70E740481C1C}">
+                          <a14:useLocalDpi xmlns:a14="http://schemas.microsoft.com/office/drawing/2010/main" val="0"/>
+                        </a:ext>
+                      </a:extLst>
+                    </a:blip>
+                    <a:srcRect/>
+                    <a:stretch>
+                      <a:fillRect/>
+                    </a:stretch>
+                  </pic:blipFill>
+                  <pic:spPr bwMode="auto">
+                    <a:xfrm>
+                      <a:off x="0" y="0"/>
+                      <a:ext cx="4923155" cy="4784725"/>
+                    </a:xfrm>
+                    <a:prstGeom prst="rect">
+                      <a:avLst/>
+                    </a:prstGeom>
+                    <a:noFill/>
+                    <a:ln>
+                      <a:noFill/>
+                    </a:ln>
+                  </pic:spPr>
+                </pic:pic>
+              </a:graphicData>
+            </a:graphic>
+          </wp:inline>
+        </w:drawing>
+      </w:r>
+    </w:p>
+    <w:p>
+      <w:pPr>
+        <w:rPr>
+          <w:sz w:val="40"/>
+          <w:szCs w:val="40"/>
+          <w:lang w:val="es-AR"/>
+        </w:rPr>
+      </w:pPr>
+      <w:r>
+        <w:rPr>
+          <w:sz w:val="40"/>
+          <w:szCs w:val="40"/>
+          <w:lang w:val="es-AR"/>
+        </w:rPr>
+        <w:t xml:space="preserve">Se utiliza </w:t>
+      </w:r>
+      <w:r>
+        <w:rPr>
+          <w:sz w:val="40"/>
+          <w:szCs w:val="40"/>
+          <w:lang w:val="es-AR"/>
+        </w:rPr>
+        <w:t>Chrome para ver</w:t>
+      </w:r>
+      <w:r>
+        <w:rPr>
+          <w:sz w:val="40"/>
+          <w:szCs w:val="40"/>
+          <w:lang w:val="es-AR"/>
+        </w:rPr>
+        <w:t xml:space="preserve"> los resultados y</w:t>
+      </w:r>
+      <w:r>
+        <w:rPr>
+          <w:sz w:val="40"/>
+          <w:szCs w:val="40"/>
+          <w:lang w:val="es-AR"/>
+        </w:rPr>
+        <w:t xml:space="preserve"> el tiempo de los procesos.</w:t>
+      </w:r>
       <w:r>
         <w:pict>
-          <v:shape id="_x0000_i1028" type="#_x0000_t75" style="width:441pt;height:312.75pt">
-            <v:imagedata r:id="rId5" o:title="Captura de pantalla 2022-07-02 190818"/>
+          <v:shape id="_x0000_i1044" type="#_x0000_t75" style="width:477.2pt;height:242.8pt">
+            <v:imagedata r:id="rId8" o:title="Captura de pantalla 2022-07-02 210127"/>
           </v:shape>
         </w:pict>
       </w:r>
       <w:r>
-        <w:lastRenderedPageBreak/>
+        <w:rPr>
+          <w:lang w:val="es-AR"/>
+        </w:rPr>
+        <w:t xml:space="preserve"> </w:t>
+      </w:r>
+    </w:p>
+    <w:p>
+      <w:pPr>
+        <w:rPr>
+          <w:sz w:val="40"/>
+          <w:szCs w:val="40"/>
+          <w:lang w:val="es-AR"/>
+        </w:rPr>
+      </w:pPr>
+      <w:r>
+        <w:rPr>
+          <w:sz w:val="40"/>
+          <w:szCs w:val="40"/>
+          <w:lang w:val="es-AR"/>
+        </w:rPr>
+        <w:t xml:space="preserve">Resultados en consola sobre </w:t>
+      </w:r>
+      <w:proofErr w:type="spellStart"/>
+      <w:r>
+        <w:rPr>
+          <w:sz w:val="40"/>
+          <w:szCs w:val="40"/>
+          <w:lang w:val="es-AR"/>
+        </w:rPr>
+        <w:t>Autocannon</w:t>
+      </w:r>
+      <w:proofErr w:type="spellEnd"/>
+      <w:r>
+        <w:rPr>
+          <w:sz w:val="40"/>
+          <w:szCs w:val="40"/>
+          <w:lang w:val="es-AR"/>
+        </w:rPr>
+        <w:t>, emulando 100 conexiones en un lapso de 20 segundos.</w:t>
+      </w:r>
+    </w:p>
+    <w:p>
+      <w:pPr>
+        <w:rPr>
+          <w:sz w:val="40"/>
+          <w:szCs w:val="40"/>
+          <w:lang w:val="es-AR"/>
+        </w:rPr>
+      </w:pPr>
+      <w:r>
         <w:pict>
-          <v:shape id="_x0000_i1025" type="#_x0000_t75" style="width:441.75pt;height:344.25pt">
-            <v:imagedata r:id="rId6" o:title="Captura de pantalla 2022-07-02 185310"/>
+          <v:shape id="_x0000_i1027" type="#_x0000_t75" style="width:442.05pt;height:344.1pt">
+            <v:imagedata r:id="rId9" o:title="Captura de pantalla 2022-07-02 185310"/>
           </v:shape>
         </w:pict>
       </w:r>
     </w:p>
+    <w:p>
+      <w:r>
+        <w:rPr>
+          <w:sz w:val="40"/>
+          <w:szCs w:val="40"/>
+          <w:lang w:val="es-AR"/>
+        </w:rPr>
+        <w:lastRenderedPageBreak/>
+        <w:t>A</w:t>
+      </w:r>
+      <w:r>
+        <w:rPr>
+          <w:sz w:val="40"/>
+          <w:szCs w:val="40"/>
+          <w:lang w:val="es-AR"/>
+        </w:rPr>
+        <w:t xml:space="preserve">l terminar la ejecución del server, se revisa el </w:t>
+      </w:r>
+      <w:proofErr w:type="spellStart"/>
+      <w:r>
+        <w:rPr>
+          <w:sz w:val="40"/>
+          <w:szCs w:val="40"/>
+          <w:lang w:val="es-AR"/>
+        </w:rPr>
+        <w:t>flamegraph</w:t>
+      </w:r>
+      <w:proofErr w:type="spellEnd"/>
+      <w:r>
+        <w:rPr>
+          <w:sz w:val="40"/>
+          <w:szCs w:val="40"/>
+          <w:lang w:val="es-AR"/>
+        </w:rPr>
+        <w:t xml:space="preserve">. Para </w:t>
+      </w:r>
+      <w:r>
+        <w:rPr>
+          <w:sz w:val="40"/>
+          <w:szCs w:val="40"/>
+          <w:lang w:val="es-AR"/>
+        </w:rPr>
+        <w:t>e</w:t>
+      </w:r>
+      <w:r>
+        <w:rPr>
+          <w:sz w:val="40"/>
+          <w:szCs w:val="40"/>
+          <w:lang w:val="es-AR"/>
+        </w:rPr>
+        <w:t>sto se</w:t>
+      </w:r>
+      <w:r>
+        <w:rPr>
+          <w:sz w:val="40"/>
+          <w:szCs w:val="40"/>
+          <w:lang w:val="es-AR"/>
+        </w:rPr>
+        <w:t xml:space="preserve"> utiliza</w:t>
+      </w:r>
+      <w:r>
+        <w:rPr>
+          <w:sz w:val="40"/>
+          <w:szCs w:val="40"/>
+          <w:lang w:val="es-AR"/>
+        </w:rPr>
+        <w:t>n</w:t>
+      </w:r>
+      <w:r>
+        <w:rPr>
+          <w:sz w:val="40"/>
+          <w:szCs w:val="40"/>
+          <w:lang w:val="es-AR"/>
+        </w:rPr>
+        <w:t xml:space="preserve"> los mismos parámetros para el test anterior con </w:t>
+      </w:r>
+      <w:proofErr w:type="spellStart"/>
+      <w:r>
+        <w:rPr>
+          <w:sz w:val="40"/>
+          <w:szCs w:val="40"/>
+          <w:lang w:val="es-AR"/>
+        </w:rPr>
+        <w:t>Autocannon</w:t>
+      </w:r>
+      <w:proofErr w:type="spellEnd"/>
+      <w:r>
+        <w:rPr>
+          <w:sz w:val="40"/>
+          <w:szCs w:val="40"/>
+          <w:lang w:val="es-AR"/>
+        </w:rPr>
+        <w:t>, esta vez mostrando los resultados en un diagrama de flama, usando 0x.</w:t>
+      </w:r>
+      <w:r>
+        <w:rPr>
+          <w:noProof/>
+        </w:rPr>
+        <w:drawing>
+          <wp:inline distT="0" distB="0" distL="0" distR="0">
+            <wp:extent cx="6858000" cy="4863404"/>
+            <wp:effectExtent l="0" t="0" r="0" b="0"/>
+            <wp:docPr id="5" name="Imagen 5" descr="C:\Users\Yasshio\Pictures\Captura de pantalla 2022-07-02 190818.png"/>
+            <wp:cNvGraphicFramePr>
+              <a:graphicFrameLocks xmlns:a="http://schemas.openxmlformats.org/drawingml/2006/main" noChangeAspect="1"/>
+            </wp:cNvGraphicFramePr>
+            <a:graphic xmlns:a="http://schemas.openxmlformats.org/drawingml/2006/main">
+              <a:graphicData uri="http://schemas.openxmlformats.org/drawingml/2006/picture">
+                <pic:pic xmlns:pic="http://schemas.openxmlformats.org/drawingml/2006/picture">
+                  <pic:nvPicPr>
+                    <pic:cNvPr id="0" name="Picture 30" descr="C:\Users\Yasshio\Pictures\Captura de pantalla 2022-07-02 190818.png"/>
+                    <pic:cNvPicPr>
+                      <a:picLocks noChangeAspect="1" noChangeArrowheads="1"/>
+                    </pic:cNvPicPr>
+                  </pic:nvPicPr>
+                  <pic:blipFill>
+                    <a:blip r:embed="rId10">
+                      <a:extLst>
+                        <a:ext uri="{28A0092B-C50C-407E-A947-70E740481C1C}">
+                          <a14:useLocalDpi xmlns:a14="http://schemas.microsoft.com/office/drawing/2010/main" val="0"/>
+                        </a:ext>
+                      </a:extLst>
+                    </a:blip>
+                    <a:srcRect/>
+                    <a:stretch>
+                      <a:fillRect/>
+                    </a:stretch>
+                  </pic:blipFill>
+                  <pic:spPr bwMode="auto">
+                    <a:xfrm>
+                      <a:off x="0" y="0"/>
+                      <a:ext cx="6858000" cy="4863404"/>
+                    </a:xfrm>
+                    <a:prstGeom prst="rect">
+                      <a:avLst/>
+                    </a:prstGeom>
+                    <a:noFill/>
+                    <a:ln>
+                      <a:noFill/>
+                    </a:ln>
+                  </pic:spPr>
+                </pic:pic>
+              </a:graphicData>
+            </a:graphic>
+          </wp:inline>
+        </w:drawing>
+      </w:r>
+    </w:p>
     <w:sectPr>
-      <w:pgSz w:w="12240" w:h="15840"/>
-      <w:pgMar w:top="1417" w:right="1701" w:bottom="1417" w:left="1701" w:header="708" w:footer="708" w:gutter="0"/>
+      <w:pgSz w:w="16838" w:h="23811" w:code="8"/>
+      <w:pgMar w:top="720" w:right="720" w:bottom="720" w:left="720" w:header="708" w:footer="708" w:gutter="0"/>
       <w:cols w:space="708"/>
       <w:docGrid w:linePitch="360"/>
     </w:sectPr>

</xml_diff>